<commit_message>
Report - typos and minor fixes
</commit_message>
<xml_diff>
--- a/Presentation/Substring Matching  Report - Jurkic Balduzzi .docx
+++ b/Presentation/Substring Matching  Report - Jurkic Balduzzi .docx
@@ -21,7 +21,57 @@
           <w:szCs w:val="32"/>
           <w:lang w:val="en-GB"/>
         </w:rPr>
-        <w:t>21/12/2020</w:t>
+        <w:t>2</w:t>
+      </w:r>
+      <w:r>
+        <w:rPr>
+          <w:b/>
+          <w:bCs/>
+          <w:sz w:val="32"/>
+          <w:szCs w:val="32"/>
+          <w:lang w:val="en-GB"/>
+        </w:rPr>
+        <w:t>2</w:t>
+      </w:r>
+      <w:r>
+        <w:rPr>
+          <w:b/>
+          <w:bCs/>
+          <w:sz w:val="32"/>
+          <w:szCs w:val="32"/>
+          <w:lang w:val="en-GB"/>
+        </w:rPr>
+        <w:t>/</w:t>
+      </w:r>
+      <w:r>
+        <w:rPr>
+          <w:b/>
+          <w:bCs/>
+          <w:sz w:val="32"/>
+          <w:szCs w:val="32"/>
+          <w:lang w:val="en-GB"/>
+        </w:rPr>
+        <w:t>0</w:t>
+      </w:r>
+      <w:r>
+        <w:rPr>
+          <w:b/>
+          <w:bCs/>
+          <w:sz w:val="32"/>
+          <w:szCs w:val="32"/>
+          <w:lang w:val="en-GB"/>
+        </w:rPr>
+        <w:t>2/202</w:t>
+      </w:r>
+      <w:r>
+        <w:rPr>
+          <w:b/>
+          <w:bCs/>
+          <w:sz w:val="32"/>
+          <w:szCs w:val="32"/>
+          <w:lang w:val="en-GB"/>
+        </w:rPr>
+        <w:t>1</w:t>
       </w:r>
     </w:p>
     <w:p>
@@ -277,7 +327,7 @@
           <w:szCs w:val="24"/>
           <w:lang w:val="en-GB"/>
         </w:rPr>
-        <w:t xml:space="preserve">, guanosine </w:t>
+        <w:t xml:space="preserve">, guanine </w:t>
       </w:r>
       <w:r>
         <w:rPr>
@@ -733,22 +783,7 @@
               <w:shd w:val="clear" w:color="auto" w:fill="FFFFFF"/>
               <w:lang w:val="en-GB"/>
             </w:rPr>
-            <m:t xml:space="preserve">int </m:t>
-          </m:r>
-          <m:r>
-            <m:rPr>
-              <m:sty m:val="p"/>
-            </m:rPr>
-            <w:rPr>
-              <w:rStyle w:val="normaltextrun"/>
-              <w:rFonts w:ascii="Cambria Math" w:hAnsi="Cambria Math"/>
-              <w:color w:val="000000"/>
-              <w:sz w:val="28"/>
-              <w:szCs w:val="28"/>
-              <w:shd w:val="clear" w:color="auto" w:fill="FFFFFF"/>
-              <w:lang w:val="en-GB"/>
-            </w:rPr>
-            <m:t>strcmp</m:t>
+            <m:t>int strcmp</m:t>
           </m:r>
           <m:d>
             <m:dPr>
@@ -778,41 +813,14 @@
                   <w:shd w:val="clear" w:color="auto" w:fill="FFFFFF"/>
                   <w:lang w:val="en-GB"/>
                 </w:rPr>
-                <m:t>const char*su</m:t>
-              </m:r>
-              <m:r>
-                <m:rPr>
-                  <m:sty m:val="p"/>
-                </m:rPr>
-                <w:rPr>
-                  <w:rStyle w:val="normaltextrun"/>
-                  <w:rFonts w:ascii="Cambria Math" w:hAnsi="Cambria Math"/>
-                  <w:color w:val="000000"/>
-                  <w:sz w:val="28"/>
-                  <w:szCs w:val="28"/>
-                  <w:shd w:val="clear" w:color="auto" w:fill="FFFFFF"/>
-                  <w:lang w:val="en-GB"/>
-                </w:rPr>
-                <m:t>b_s</m:t>
-              </m:r>
-              <m:r>
-                <m:rPr>
-                  <m:sty m:val="p"/>
-                </m:rPr>
-                <w:rPr>
-                  <w:rStyle w:val="normaltextrun"/>
-                  <w:rFonts w:ascii="Cambria Math" w:hAnsi="Cambria Math"/>
-                  <w:color w:val="000000"/>
-                  <w:sz w:val="28"/>
-                  <w:szCs w:val="28"/>
-                  <w:shd w:val="clear" w:color="auto" w:fill="FFFFFF"/>
-                  <w:lang w:val="en-GB"/>
-                </w:rPr>
-                <m:t>equence, const char*pattern</m:t>
+                <m:t>const char*sub_sequence, const char*pattern</m:t>
               </m:r>
             </m:e>
           </m:d>
           <m:r>
+            <m:rPr>
+              <m:sty m:val="p"/>
+            </m:rPr>
             <w:rPr>
               <w:rStyle w:val="normaltextrun"/>
               <w:rFonts w:ascii="Consolas" w:eastAsiaTheme="minorEastAsia" w:hAnsi="Consolas"/>
@@ -1474,7 +1482,31 @@
           <w:shd w:val="clear" w:color="auto" w:fill="FFFFFF"/>
           <w:lang w:val="en-GB"/>
         </w:rPr>
-        <w:t xml:space="preserve"> is greater than a given threshold</w:t>
+        <w:t xml:space="preserve"> is greater than </w:t>
+      </w:r>
+      <w:r>
+        <w:rPr>
+          <w:rStyle w:val="normaltextrun"/>
+          <w:rFonts w:cstheme="minorHAnsi"/>
+          <w:color w:val="000000"/>
+          <w:sz w:val="24"/>
+          <w:szCs w:val="24"/>
+          <w:shd w:val="clear" w:color="auto" w:fill="FFFFFF"/>
+          <w:lang w:val="en-GB"/>
+        </w:rPr>
+        <w:t>the</w:t>
+      </w:r>
+      <w:r>
+        <w:rPr>
+          <w:rStyle w:val="normaltextrun"/>
+          <w:rFonts w:cstheme="minorHAnsi"/>
+          <w:color w:val="000000"/>
+          <w:sz w:val="24"/>
+          <w:szCs w:val="24"/>
+          <w:shd w:val="clear" w:color="auto" w:fill="FFFFFF"/>
+          <w:lang w:val="en-GB"/>
+        </w:rPr>
+        <w:t xml:space="preserve"> given threshold</w:t>
       </w:r>
       <w:r>
         <w:rPr>
@@ -6237,7 +6269,19 @@
         <w:rPr>
           <w:lang w:val="en-GB"/>
         </w:rPr>
-        <w:t>V1. Increment of percentage for greater sequence and patterns.</w:t>
+        <w:t>V1. Increment of percentage for greater sequence</w:t>
+      </w:r>
+      <w:r>
+        <w:rPr>
+          <w:lang w:val="en-GB"/>
+        </w:rPr>
+        <w:t>s</w:t>
+      </w:r>
+      <w:r>
+        <w:rPr>
+          <w:lang w:val="en-GB"/>
+        </w:rPr>
+        <w:t xml:space="preserve"> and patterns.</w:t>
       </w:r>
     </w:p>
     <w:p>
@@ -6723,8 +6767,9 @@
           <w:szCs w:val="24"/>
           <w:lang w:val="en-GB"/>
         </w:rPr>
-        <w:t>‘search</w:t>
-      </w:r>
+        <w:t>‘</w:t>
+      </w:r>
+      <w:proofErr w:type="spellStart"/>
       <w:r>
         <w:rPr>
           <w:i/>
@@ -6733,7 +6778,7 @@
           <w:szCs w:val="24"/>
           <w:lang w:val="en-GB"/>
         </w:rPr>
-        <w:t>_fwd</w:t>
+        <w:t>search</w:t>
       </w:r>
       <w:r>
         <w:rPr>
@@ -6743,24 +6788,9 @@
           <w:szCs w:val="24"/>
           <w:lang w:val="en-GB"/>
         </w:rPr>
-        <w:t>’</w:t>
-      </w:r>
-      <w:r>
-        <w:rPr>
-          <w:sz w:val="24"/>
-          <w:szCs w:val="24"/>
-          <w:lang w:val="en-GB"/>
-        </w:rPr>
-        <w:t xml:space="preserve"> function. </w:t>
-      </w:r>
-      <w:r>
-        <w:rPr>
-          <w:sz w:val="24"/>
-          <w:szCs w:val="24"/>
-          <w:lang w:val="en-GB"/>
-        </w:rPr>
-        <w:t xml:space="preserve">Being it a set of two </w:t>
-      </w:r>
+        <w:t>_fwd</w:t>
+      </w:r>
+      <w:proofErr w:type="spellEnd"/>
       <w:r>
         <w:rPr>
           <w:i/>
@@ -6769,75 +6799,15 @@
           <w:szCs w:val="24"/>
           <w:lang w:val="en-GB"/>
         </w:rPr>
-        <w:t>for</w:t>
-      </w:r>
-      <w:r>
-        <w:rPr>
-          <w:sz w:val="24"/>
-          <w:szCs w:val="24"/>
-          <w:lang w:val="en-GB"/>
-        </w:rPr>
-        <w:t xml:space="preserve"> loops, a first and very simple approach could be to use the following </w:t>
-      </w:r>
-      <w:r>
-        <w:rPr>
-          <w:sz w:val="24"/>
-          <w:szCs w:val="24"/>
-          <w:lang w:val="en-GB"/>
-        </w:rPr>
-        <w:t>O</w:t>
-      </w:r>
-      <w:r>
-        <w:rPr>
-          <w:sz w:val="24"/>
-          <w:szCs w:val="24"/>
-          <w:lang w:val="en-GB"/>
-        </w:rPr>
-        <w:t>penMP</w:t>
-      </w:r>
-      <w:r>
-        <w:rPr>
-          <w:sz w:val="24"/>
-          <w:szCs w:val="24"/>
-          <w:lang w:val="en-GB"/>
-        </w:rPr>
-        <w:t xml:space="preserve"> </w:t>
-      </w:r>
-      <w:r>
-        <w:rPr>
-          <w:sz w:val="24"/>
-          <w:szCs w:val="24"/>
-          <w:lang w:val="en-GB"/>
-        </w:rPr>
-        <w:t>construct:</w:t>
-      </w:r>
-      <w:r>
-        <w:rPr>
-          <w:sz w:val="24"/>
-          <w:szCs w:val="24"/>
-          <w:lang w:val="en-GB"/>
-        </w:rPr>
-        <w:t xml:space="preserve"> </w:t>
-      </w:r>
-      <w:r>
-        <w:rPr>
-          <w:i/>
-          <w:iCs/>
-          <w:sz w:val="24"/>
-          <w:szCs w:val="24"/>
-          <w:lang w:val="en-GB"/>
-        </w:rPr>
-        <w:t>#pragma omp parallel for</w:t>
-      </w:r>
-      <w:r>
-        <w:rPr>
-          <w:i/>
-          <w:iCs/>
-          <w:sz w:val="24"/>
-          <w:szCs w:val="24"/>
-          <w:lang w:val="en-GB"/>
-        </w:rPr>
-        <w:t>.</w:t>
+        <w:t>’</w:t>
+      </w:r>
+      <w:r>
+        <w:rPr>
+          <w:sz w:val="24"/>
+          <w:szCs w:val="24"/>
+          <w:lang w:val="en-GB"/>
+        </w:rPr>
+        <w:t xml:space="preserve"> function.</w:t>
       </w:r>
     </w:p>
     <w:p>
@@ -6849,6 +6819,114 @@
           <w:lang w:val="en-GB"/>
         </w:rPr>
       </w:pPr>
+      <w:r>
+        <w:rPr>
+          <w:sz w:val="24"/>
+          <w:szCs w:val="24"/>
+          <w:lang w:val="en-GB"/>
+        </w:rPr>
+        <w:t xml:space="preserve">Being it a set of two </w:t>
+      </w:r>
+      <w:r>
+        <w:rPr>
+          <w:i/>
+          <w:iCs/>
+          <w:sz w:val="24"/>
+          <w:szCs w:val="24"/>
+          <w:lang w:val="en-GB"/>
+        </w:rPr>
+        <w:t>for</w:t>
+      </w:r>
+      <w:r>
+        <w:rPr>
+          <w:sz w:val="24"/>
+          <w:szCs w:val="24"/>
+          <w:lang w:val="en-GB"/>
+        </w:rPr>
+        <w:t xml:space="preserve"> loops, a first and very simple approach could be to use the following </w:t>
+      </w:r>
+      <w:r>
+        <w:rPr>
+          <w:sz w:val="24"/>
+          <w:szCs w:val="24"/>
+          <w:lang w:val="en-GB"/>
+        </w:rPr>
+        <w:t>O</w:t>
+      </w:r>
+      <w:r>
+        <w:rPr>
+          <w:sz w:val="24"/>
+          <w:szCs w:val="24"/>
+          <w:lang w:val="en-GB"/>
+        </w:rPr>
+        <w:t>penMP</w:t>
+      </w:r>
+      <w:r>
+        <w:rPr>
+          <w:sz w:val="24"/>
+          <w:szCs w:val="24"/>
+          <w:lang w:val="en-GB"/>
+        </w:rPr>
+        <w:t xml:space="preserve"> </w:t>
+      </w:r>
+      <w:r>
+        <w:rPr>
+          <w:sz w:val="24"/>
+          <w:szCs w:val="24"/>
+          <w:lang w:val="en-GB"/>
+        </w:rPr>
+        <w:t>construct:</w:t>
+      </w:r>
+      <w:r>
+        <w:rPr>
+          <w:sz w:val="24"/>
+          <w:szCs w:val="24"/>
+          <w:lang w:val="en-GB"/>
+        </w:rPr>
+        <w:t xml:space="preserve"> </w:t>
+      </w:r>
+      <w:r>
+        <w:rPr>
+          <w:i/>
+          <w:iCs/>
+          <w:sz w:val="24"/>
+          <w:szCs w:val="24"/>
+          <w:lang w:val="en-GB"/>
+        </w:rPr>
+        <w:t xml:space="preserve">#pragma </w:t>
+      </w:r>
+      <w:proofErr w:type="spellStart"/>
+      <w:r>
+        <w:rPr>
+          <w:i/>
+          <w:iCs/>
+          <w:sz w:val="24"/>
+          <w:szCs w:val="24"/>
+          <w:lang w:val="en-GB"/>
+        </w:rPr>
+        <w:t>omp</w:t>
+      </w:r>
+      <w:proofErr w:type="spellEnd"/>
+      <w:r>
+        <w:rPr>
+          <w:i/>
+          <w:iCs/>
+          <w:sz w:val="24"/>
+          <w:szCs w:val="24"/>
+          <w:lang w:val="en-GB"/>
+        </w:rPr>
+        <w:t xml:space="preserve"> parallel for</w:t>
+      </w:r>
+      <w:r>
+        <w:rPr>
+          <w:i/>
+          <w:iCs/>
+          <w:sz w:val="24"/>
+          <w:szCs w:val="24"/>
+          <w:lang w:val="en-GB"/>
+        </w:rPr>
+        <w:t xml:space="preserve"> </w:t>
+      </w:r>
       <w:r>
         <w:rPr>
           <w:sz w:val="24"/>
@@ -7674,6 +7752,12 @@
               </w:rPr>
               <w:t>Core</w:t>
             </w:r>
+            <w:r>
+              <w:rPr>
+                <w:lang w:val="en-GB"/>
+              </w:rPr>
+              <w:t>s</w:t>
+            </w:r>
           </w:p>
         </w:tc>
         <w:tc>
@@ -11285,7 +11369,31 @@
           <w:shd w:val="clear" w:color="auto" w:fill="FFFFFF"/>
           <w:lang w:val="en-GB"/>
         </w:rPr>
-        <w:t xml:space="preserve"> effective speedup we obtain from our parallel code with respect to the serial version and can be expressed as: </w:t>
+        <w:t xml:space="preserve"> effective speedup we obtain from our parallel code with respect to the serial version and can be expressed as:</w:t>
+      </w:r>
+      <w:r>
+        <w:rPr>
+          <w:rStyle w:val="normaltextrun"/>
+          <w:rFonts w:cstheme="minorHAnsi"/>
+          <w:color w:val="000000"/>
+          <w:sz w:val="24"/>
+          <w:szCs w:val="24"/>
+          <w:shd w:val="clear" w:color="auto" w:fill="FFFFFF"/>
+          <w:lang w:val="en-GB"/>
+        </w:rPr>
+        <w:t xml:space="preserve">  </w:t>
+      </w:r>
+      <w:r>
+        <w:rPr>
+          <w:rStyle w:val="normaltextrun"/>
+          <w:rFonts w:cstheme="minorHAnsi"/>
+          <w:color w:val="000000"/>
+          <w:sz w:val="24"/>
+          <w:szCs w:val="24"/>
+          <w:shd w:val="clear" w:color="auto" w:fill="FFFFFF"/>
+          <w:lang w:val="en-GB"/>
+        </w:rPr>
+        <w:t xml:space="preserve"> </w:t>
       </w:r>
       <m:oMath>
         <m:sSub>
@@ -11698,335 +11806,7 @@
         <mc:AlternateContent>
           <mc:Choice Requires="wps">
             <w:drawing>
-              <wp:anchor distT="0" distB="0" distL="114300" distR="114300" simplePos="0" relativeHeight="251670528" behindDoc="0" locked="0" layoutInCell="1" allowOverlap="1" wp14:anchorId="04F05CBF" wp14:editId="42EF818C">
-                <wp:simplePos x="0" y="0"/>
-                <wp:positionH relativeFrom="column">
-                  <wp:posOffset>-301625</wp:posOffset>
-                </wp:positionH>
-                <wp:positionV relativeFrom="paragraph">
-                  <wp:posOffset>6380480</wp:posOffset>
-                </wp:positionV>
-                <wp:extent cx="3573145" cy="635"/>
-                <wp:effectExtent l="0" t="0" r="0" b="0"/>
-                <wp:wrapTopAndBottom/>
-                <wp:docPr id="6" name="Casella di testo 6"/>
-                <wp:cNvGraphicFramePr/>
-                <a:graphic xmlns:a="http://schemas.openxmlformats.org/drawingml/2006/main">
-                  <a:graphicData uri="http://schemas.microsoft.com/office/word/2010/wordprocessingShape">
-                    <wps:wsp>
-                      <wps:cNvSpPr txBox="1"/>
-                      <wps:spPr>
-                        <a:xfrm>
-                          <a:off x="0" y="0"/>
-                          <a:ext cx="3573145" cy="635"/>
-                        </a:xfrm>
-                        <a:prstGeom prst="rect">
-                          <a:avLst/>
-                        </a:prstGeom>
-                        <a:solidFill>
-                          <a:prstClr val="white"/>
-                        </a:solidFill>
-                        <a:ln>
-                          <a:noFill/>
-                        </a:ln>
-                      </wps:spPr>
-                      <wps:txbx>
-                        <w:txbxContent>
-                          <w:p>
-                            <w:pPr>
-                              <w:pStyle w:val="Didascalia"/>
-                              <w:rPr>
-                                <w:noProof/>
-                                <w:sz w:val="24"/>
-                                <w:szCs w:val="24"/>
-                              </w:rPr>
-                            </w:pPr>
-                            <w:r>
-                              <w:t>Figure 4</w:t>
-                            </w:r>
-                          </w:p>
-                        </w:txbxContent>
-                      </wps:txbx>
-                      <wps:bodyPr rot="0" spcFirstLastPara="0" vertOverflow="overflow" horzOverflow="overflow" vert="horz" wrap="square" lIns="0" tIns="0" rIns="0" bIns="0" numCol="1" spcCol="0" rtlCol="0" fromWordArt="0" anchor="t" anchorCtr="0" forceAA="0" compatLnSpc="1">
-                        <a:prstTxWarp prst="textNoShape">
-                          <a:avLst/>
-                        </a:prstTxWarp>
-                        <a:spAutoFit/>
-                      </wps:bodyPr>
-                    </wps:wsp>
-                  </a:graphicData>
-                </a:graphic>
-              </wp:anchor>
-            </w:drawing>
-          </mc:Choice>
-          <mc:Fallback>
-            <w:pict>
-              <v:shapetype w14:anchorId="04F05CBF" id="_x0000_t202" coordsize="21600,21600" o:spt="202" path="m,l,21600r21600,l21600,xe">
-                <v:stroke joinstyle="miter"/>
-                <v:path gradientshapeok="t" o:connecttype="rect"/>
-              </v:shapetype>
-              <v:shape id="Casella di testo 6" o:spid="_x0000_s1026" type="#_x0000_t202" style="position:absolute;margin-left:-23.75pt;margin-top:502.4pt;width:281.35pt;height:.05pt;z-index:251670528;visibility:visible;mso-wrap-style:square;mso-wrap-distance-left:9pt;mso-wrap-distance-top:0;mso-wrap-distance-right:9pt;mso-wrap-distance-bottom:0;mso-position-horizontal:absolute;mso-position-horizontal-relative:text;mso-position-vertical:absolute;mso-position-vertical-relative:text;v-text-anchor:top" o:gfxdata="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" stroked="f">
-                <v:textbox style="mso-fit-shape-to-text:t" inset="0,0,0,0">
-                  <w:txbxContent>
-                    <w:p>
-                      <w:pPr>
-                        <w:pStyle w:val="Didascalia"/>
-                        <w:rPr>
-                          <w:noProof/>
-                          <w:sz w:val="24"/>
-                          <w:szCs w:val="24"/>
-                        </w:rPr>
-                      </w:pPr>
-                      <w:r>
-                        <w:t>Figure 4</w:t>
-                      </w:r>
-                    </w:p>
-                  </w:txbxContent>
-                </v:textbox>
-                <w10:wrap type="topAndBottom"/>
-              </v:shape>
-            </w:pict>
-          </mc:Fallback>
-        </mc:AlternateContent>
-      </w:r>
-      <w:r>
-        <w:rPr>
-          <w:noProof/>
-          <w:sz w:val="24"/>
-          <w:szCs w:val="24"/>
-        </w:rPr>
-        <w:drawing>
-          <wp:anchor distT="0" distB="0" distL="114300" distR="114300" simplePos="0" relativeHeight="251662336" behindDoc="0" locked="0" layoutInCell="1" allowOverlap="1" wp14:anchorId="0920F00D" wp14:editId="170E8BC2">
-            <wp:simplePos x="0" y="0"/>
-            <wp:positionH relativeFrom="page">
-              <wp:posOffset>155575</wp:posOffset>
-            </wp:positionH>
-            <wp:positionV relativeFrom="margin">
-              <wp:posOffset>6682740</wp:posOffset>
-            </wp:positionV>
-            <wp:extent cx="3573145" cy="2743200"/>
-            <wp:effectExtent l="0" t="0" r="8255" b="0"/>
-            <wp:wrapTopAndBottom/>
-            <wp:docPr id="10" name="Immagine 10"/>
-            <wp:cNvGraphicFramePr>
-              <a:graphicFrameLocks xmlns:a="http://schemas.openxmlformats.org/drawingml/2006/main" noChangeAspect="1"/>
-            </wp:cNvGraphicFramePr>
-            <a:graphic xmlns:a="http://schemas.openxmlformats.org/drawingml/2006/main">
-              <a:graphicData uri="http://schemas.openxmlformats.org/drawingml/2006/picture">
-                <pic:pic xmlns:pic="http://schemas.openxmlformats.org/drawingml/2006/picture">
-                  <pic:nvPicPr>
-                    <pic:cNvPr id="0" name="Picture 15"/>
-                    <pic:cNvPicPr>
-                      <a:picLocks noChangeAspect="1" noChangeArrowheads="1"/>
-                    </pic:cNvPicPr>
-                  </pic:nvPicPr>
-                  <pic:blipFill>
-                    <a:blip r:embed="rId6" cstate="print">
-                      <a:extLst>
-                        <a:ext uri="{28A0092B-C50C-407E-A947-70E740481C1C}">
-                          <a14:useLocalDpi xmlns:a14="http://schemas.microsoft.com/office/drawing/2010/main" val="0"/>
-                        </a:ext>
-                      </a:extLst>
-                    </a:blip>
-                    <a:srcRect/>
-                    <a:stretch>
-                      <a:fillRect/>
-                    </a:stretch>
-                  </pic:blipFill>
-                  <pic:spPr bwMode="auto">
-                    <a:xfrm>
-                      <a:off x="0" y="0"/>
-                      <a:ext cx="3573145" cy="2743200"/>
-                    </a:xfrm>
-                    <a:prstGeom prst="rect">
-                      <a:avLst/>
-                    </a:prstGeom>
-                    <a:noFill/>
-                    <a:ln>
-                      <a:noFill/>
-                    </a:ln>
-                  </pic:spPr>
-                </pic:pic>
-              </a:graphicData>
-            </a:graphic>
-            <wp14:sizeRelH relativeFrom="margin">
-              <wp14:pctWidth>0</wp14:pctWidth>
-            </wp14:sizeRelH>
-            <wp14:sizeRelV relativeFrom="margin">
-              <wp14:pctHeight>0</wp14:pctHeight>
-            </wp14:sizeRelV>
-          </wp:anchor>
-        </w:drawing>
-      </w:r>
-      <w:r>
-        <w:rPr>
-          <w:noProof/>
-        </w:rPr>
-        <mc:AlternateContent>
-          <mc:Choice Requires="wps">
-            <w:drawing>
-              <wp:anchor distT="0" distB="0" distL="114300" distR="114300" simplePos="0" relativeHeight="251672576" behindDoc="0" locked="0" layoutInCell="1" allowOverlap="1" wp14:anchorId="0F6447AA" wp14:editId="2F691E1F">
-                <wp:simplePos x="0" y="0"/>
-                <wp:positionH relativeFrom="column">
-                  <wp:posOffset>3421380</wp:posOffset>
-                </wp:positionH>
-                <wp:positionV relativeFrom="paragraph">
-                  <wp:posOffset>6396990</wp:posOffset>
-                </wp:positionV>
-                <wp:extent cx="3655060" cy="635"/>
-                <wp:effectExtent l="0" t="0" r="0" b="0"/>
-                <wp:wrapSquare wrapText="bothSides"/>
-                <wp:docPr id="13" name="Casella di testo 13"/>
-                <wp:cNvGraphicFramePr/>
-                <a:graphic xmlns:a="http://schemas.openxmlformats.org/drawingml/2006/main">
-                  <a:graphicData uri="http://schemas.microsoft.com/office/word/2010/wordprocessingShape">
-                    <wps:wsp>
-                      <wps:cNvSpPr txBox="1"/>
-                      <wps:spPr>
-                        <a:xfrm>
-                          <a:off x="0" y="0"/>
-                          <a:ext cx="3655060" cy="635"/>
-                        </a:xfrm>
-                        <a:prstGeom prst="rect">
-                          <a:avLst/>
-                        </a:prstGeom>
-                        <a:solidFill>
-                          <a:prstClr val="white"/>
-                        </a:solidFill>
-                        <a:ln>
-                          <a:noFill/>
-                        </a:ln>
-                      </wps:spPr>
-                      <wps:txbx>
-                        <w:txbxContent>
-                          <w:p>
-                            <w:pPr>
-                              <w:pStyle w:val="Didascalia"/>
-                              <w:rPr>
-                                <w:noProof/>
-                                <w:sz w:val="24"/>
-                                <w:szCs w:val="24"/>
-                              </w:rPr>
-                            </w:pPr>
-                            <w:r>
-                              <w:t>Figure 5</w:t>
-                            </w:r>
-                          </w:p>
-                        </w:txbxContent>
-                      </wps:txbx>
-                      <wps:bodyPr rot="0" spcFirstLastPara="0" vertOverflow="overflow" horzOverflow="overflow" vert="horz" wrap="square" lIns="0" tIns="0" rIns="0" bIns="0" numCol="1" spcCol="0" rtlCol="0" fromWordArt="0" anchor="t" anchorCtr="0" forceAA="0" compatLnSpc="1">
-                        <a:prstTxWarp prst="textNoShape">
-                          <a:avLst/>
-                        </a:prstTxWarp>
-                        <a:spAutoFit/>
-                      </wps:bodyPr>
-                    </wps:wsp>
-                  </a:graphicData>
-                </a:graphic>
-              </wp:anchor>
-            </w:drawing>
-          </mc:Choice>
-          <mc:Fallback>
-            <w:pict>
-              <v:shape w14:anchorId="0F6447AA" id="Casella di testo 13" o:spid="_x0000_s1027" type="#_x0000_t202" style="position:absolute;margin-left:269.4pt;margin-top:503.7pt;width:287.8pt;height:.05pt;z-index:251672576;visibility:visible;mso-wrap-style:square;mso-wrap-distance-left:9pt;mso-wrap-distance-top:0;mso-wrap-distance-right:9pt;mso-wrap-distance-bottom:0;mso-position-horizontal:absolute;mso-position-horizontal-relative:text;mso-position-vertical:absolute;mso-position-vertical-relative:text;v-text-anchor:top" o:gfxdata="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" stroked="f">
-                <v:textbox style="mso-fit-shape-to-text:t" inset="0,0,0,0">
-                  <w:txbxContent>
-                    <w:p>
-                      <w:pPr>
-                        <w:pStyle w:val="Didascalia"/>
-                        <w:rPr>
-                          <w:noProof/>
-                          <w:sz w:val="24"/>
-                          <w:szCs w:val="24"/>
-                        </w:rPr>
-                      </w:pPr>
-                      <w:r>
-                        <w:t>Figure 5</w:t>
-                      </w:r>
-                    </w:p>
-                  </w:txbxContent>
-                </v:textbox>
-                <w10:wrap type="square"/>
-              </v:shape>
-            </w:pict>
-          </mc:Fallback>
-        </mc:AlternateContent>
-      </w:r>
-      <w:r>
-        <w:rPr>
-          <w:noProof/>
-        </w:rPr>
-        <w:drawing>
-          <wp:anchor distT="0" distB="0" distL="114300" distR="114300" simplePos="0" relativeHeight="251661312" behindDoc="0" locked="0" layoutInCell="1" allowOverlap="1" wp14:anchorId="13B000AA" wp14:editId="5268BC59">
-            <wp:simplePos x="0" y="0"/>
-            <wp:positionH relativeFrom="page">
-              <wp:posOffset>3878580</wp:posOffset>
-            </wp:positionH>
-            <wp:positionV relativeFrom="page">
-              <wp:posOffset>7138670</wp:posOffset>
-            </wp:positionV>
-            <wp:extent cx="3655060" cy="2854960"/>
-            <wp:effectExtent l="0" t="0" r="2540" b="2540"/>
-            <wp:wrapSquare wrapText="bothSides"/>
-            <wp:docPr id="11" name="Immagine 11"/>
-            <wp:cNvGraphicFramePr>
-              <a:graphicFrameLocks xmlns:a="http://schemas.openxmlformats.org/drawingml/2006/main" noChangeAspect="1"/>
-            </wp:cNvGraphicFramePr>
-            <a:graphic xmlns:a="http://schemas.openxmlformats.org/drawingml/2006/main">
-              <a:graphicData uri="http://schemas.openxmlformats.org/drawingml/2006/picture">
-                <pic:pic xmlns:pic="http://schemas.openxmlformats.org/drawingml/2006/picture">
-                  <pic:nvPicPr>
-                    <pic:cNvPr id="0" name="Picture 16"/>
-                    <pic:cNvPicPr>
-                      <a:picLocks noChangeAspect="1" noChangeArrowheads="1"/>
-                    </pic:cNvPicPr>
-                  </pic:nvPicPr>
-                  <pic:blipFill>
-                    <a:blip r:embed="rId7">
-                      <a:extLst>
-                        <a:ext uri="{28A0092B-C50C-407E-A947-70E740481C1C}">
-                          <a14:useLocalDpi xmlns:a14="http://schemas.microsoft.com/office/drawing/2010/main" val="0"/>
-                        </a:ext>
-                      </a:extLst>
-                    </a:blip>
-                    <a:srcRect/>
-                    <a:stretch>
-                      <a:fillRect/>
-                    </a:stretch>
-                  </pic:blipFill>
-                  <pic:spPr bwMode="auto">
-                    <a:xfrm>
-                      <a:off x="0" y="0"/>
-                      <a:ext cx="3655060" cy="2854960"/>
-                    </a:xfrm>
-                    <a:prstGeom prst="rect">
-                      <a:avLst/>
-                    </a:prstGeom>
-                    <a:noFill/>
-                    <a:ln>
-                      <a:noFill/>
-                    </a:ln>
-                  </pic:spPr>
-                </pic:pic>
-              </a:graphicData>
-            </a:graphic>
-            <wp14:sizeRelH relativeFrom="margin">
-              <wp14:pctWidth>0</wp14:pctWidth>
-            </wp14:sizeRelH>
-            <wp14:sizeRelV relativeFrom="margin">
-              <wp14:pctHeight>0</wp14:pctHeight>
-            </wp14:sizeRelV>
-          </wp:anchor>
-        </w:drawing>
-      </w:r>
-      <w:r>
-        <w:rPr>
-          <w:noProof/>
-        </w:rPr>
-        <mc:AlternateContent>
-          <mc:Choice Requires="wps">
-            <w:drawing>
-              <wp:anchor distT="0" distB="0" distL="114300" distR="114300" simplePos="0" relativeHeight="251666432" behindDoc="0" locked="0" layoutInCell="1" allowOverlap="1" wp14:anchorId="74D3410C" wp14:editId="276B84AE">
+              <wp:anchor distT="0" distB="0" distL="114300" distR="114300" simplePos="0" relativeHeight="251666432" behindDoc="0" locked="0" layoutInCell="1" allowOverlap="1" wp14:anchorId="74D3410C" wp14:editId="72C6C8A5">
                 <wp:simplePos x="0" y="0"/>
                 <wp:positionH relativeFrom="column">
                   <wp:posOffset>-347980</wp:posOffset>
@@ -12035,7 +11815,7 @@
                   <wp:posOffset>3375025</wp:posOffset>
                 </wp:positionV>
                 <wp:extent cx="3636645" cy="635"/>
-                <wp:effectExtent l="0" t="0" r="0" b="0"/>
+                <wp:effectExtent l="0" t="0" r="1905" b="0"/>
                 <wp:wrapSquare wrapText="bothSides"/>
                 <wp:docPr id="4" name="Casella di testo 4"/>
                 <wp:cNvGraphicFramePr/>
@@ -12051,9 +11831,7 @@
                         <a:prstGeom prst="rect">
                           <a:avLst/>
                         </a:prstGeom>
-                        <a:solidFill>
-                          <a:prstClr val="white"/>
-                        </a:solidFill>
+                        <a:noFill/>
                         <a:ln>
                           <a:noFill/>
                         </a:ln>
@@ -12089,7 +11867,11 @@
           </mc:Choice>
           <mc:Fallback>
             <w:pict>
-              <v:shape w14:anchorId="74D3410C" id="Casella di testo 4" o:spid="_x0000_s1028" type="#_x0000_t202" style="position:absolute;margin-left:-27.4pt;margin-top:265.75pt;width:286.35pt;height:.05pt;z-index:251666432;visibility:visible;mso-wrap-style:square;mso-wrap-distance-left:9pt;mso-wrap-distance-top:0;mso-wrap-distance-right:9pt;mso-wrap-distance-bottom:0;mso-position-horizontal:absolute;mso-position-horizontal-relative:text;mso-position-vertical:absolute;mso-position-vertical-relative:text;v-text-anchor:top" o:gfxdata="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" stroked="f">
+              <v:shapetype w14:anchorId="74D3410C" id="_x0000_t202" coordsize="21600,21600" o:spt="202" path="m,l,21600r21600,l21600,xe">
+                <v:stroke joinstyle="miter"/>
+                <v:path gradientshapeok="t" o:connecttype="rect"/>
+              </v:shapetype>
+              <v:shape id="Casella di testo 4" o:spid="_x0000_s1026" type="#_x0000_t202" style="position:absolute;margin-left:-27.4pt;margin-top:265.75pt;width:286.35pt;height:.05pt;z-index:251666432;visibility:visible;mso-wrap-style:square;mso-wrap-distance-left:9pt;mso-wrap-distance-top:0;mso-wrap-distance-right:9pt;mso-wrap-distance-bottom:0;mso-position-horizontal:absolute;mso-position-horizontal-relative:text;mso-position-vertical:absolute;mso-position-vertical-relative:text;v-text-anchor:top" o:gfxdata="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" filled="f" stroked="f">
                 <v:textbox style="mso-fit-shape-to-text:t" inset="0,0,0,0">
                   <w:txbxContent>
                     <w:p>
@@ -12120,7 +11902,7 @@
           <w:szCs w:val="24"/>
         </w:rPr>
         <w:drawing>
-          <wp:anchor distT="0" distB="0" distL="114300" distR="114300" simplePos="0" relativeHeight="251659264" behindDoc="0" locked="0" layoutInCell="1" allowOverlap="1" wp14:anchorId="6C35DD69" wp14:editId="20530CF0">
+          <wp:anchor distT="0" distB="0" distL="114300" distR="114300" simplePos="0" relativeHeight="251659264" behindDoc="0" locked="0" layoutInCell="1" allowOverlap="1" wp14:anchorId="6C35DD69" wp14:editId="6633421D">
             <wp:simplePos x="0" y="0"/>
             <wp:positionH relativeFrom="margin">
               <wp:posOffset>-347980</wp:posOffset>
@@ -12145,7 +11927,7 @@
                     </pic:cNvPicPr>
                   </pic:nvPicPr>
                   <pic:blipFill rotWithShape="1">
-                    <a:blip r:embed="rId8">
+                    <a:blip r:embed="rId6">
                       <a:extLst>
                         <a:ext uri="{28A0092B-C50C-407E-A947-70E740481C1C}">
                           <a14:useLocalDpi xmlns:a14="http://schemas.microsoft.com/office/drawing/2010/main" val="0"/>
@@ -12192,7 +11974,7 @@
         <mc:AlternateContent>
           <mc:Choice Requires="wps">
             <w:drawing>
-              <wp:anchor distT="0" distB="0" distL="114300" distR="114300" simplePos="0" relativeHeight="251668480" behindDoc="0" locked="0" layoutInCell="1" allowOverlap="1" wp14:anchorId="1309E9E9" wp14:editId="7CC98982">
+              <wp:anchor distT="0" distB="0" distL="114300" distR="114300" simplePos="0" relativeHeight="251668480" behindDoc="0" locked="0" layoutInCell="1" allowOverlap="1" wp14:anchorId="1309E9E9" wp14:editId="28C4DB20">
                 <wp:simplePos x="0" y="0"/>
                 <wp:positionH relativeFrom="column">
                   <wp:posOffset>3480435</wp:posOffset>
@@ -12201,7 +11983,7 @@
                   <wp:posOffset>3389630</wp:posOffset>
                 </wp:positionV>
                 <wp:extent cx="3622675" cy="635"/>
-                <wp:effectExtent l="0" t="0" r="0" b="0"/>
+                <wp:effectExtent l="0" t="0" r="15875" b="0"/>
                 <wp:wrapTopAndBottom/>
                 <wp:docPr id="5" name="Casella di testo 5"/>
                 <wp:cNvGraphicFramePr/>
@@ -12217,9 +11999,7 @@
                         <a:prstGeom prst="rect">
                           <a:avLst/>
                         </a:prstGeom>
-                        <a:solidFill>
-                          <a:prstClr val="white"/>
-                        </a:solidFill>
+                        <a:noFill/>
                         <a:ln>
                           <a:noFill/>
                         </a:ln>
@@ -12255,7 +12035,7 @@
           </mc:Choice>
           <mc:Fallback>
             <w:pict>
-              <v:shape w14:anchorId="1309E9E9" id="Casella di testo 5" o:spid="_x0000_s1029" type="#_x0000_t202" style="position:absolute;margin-left:274.05pt;margin-top:266.9pt;width:285.25pt;height:.05pt;z-index:251668480;visibility:visible;mso-wrap-style:square;mso-wrap-distance-left:9pt;mso-wrap-distance-top:0;mso-wrap-distance-right:9pt;mso-wrap-distance-bottom:0;mso-position-horizontal:absolute;mso-position-horizontal-relative:text;mso-position-vertical:absolute;mso-position-vertical-relative:text;v-text-anchor:top" o:gfxdata="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" stroked="f">
+              <v:shape w14:anchorId="1309E9E9" id="Casella di testo 5" o:spid="_x0000_s1027" type="#_x0000_t202" style="position:absolute;margin-left:274.05pt;margin-top:266.9pt;width:285.25pt;height:.05pt;z-index:251668480;visibility:visible;mso-wrap-style:square;mso-wrap-distance-left:9pt;mso-wrap-distance-top:0;mso-wrap-distance-right:9pt;mso-wrap-distance-bottom:0;mso-position-horizontal:absolute;mso-position-horizontal-relative:text;mso-position-vertical:absolute;mso-position-vertical-relative:text;v-text-anchor:top" o:gfxdata="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" filled="f" stroked="f">
                 <v:textbox style="mso-fit-shape-to-text:t" inset="0,0,0,0">
                   <w:txbxContent>
                     <w:p>
@@ -12284,7 +12064,7 @@
           <w:noProof/>
         </w:rPr>
         <w:drawing>
-          <wp:anchor distT="0" distB="0" distL="114300" distR="114300" simplePos="0" relativeHeight="251660288" behindDoc="0" locked="0" layoutInCell="1" allowOverlap="1" wp14:anchorId="7F07394D" wp14:editId="2D241247">
+          <wp:anchor distT="0" distB="0" distL="114300" distR="114300" simplePos="0" relativeHeight="251660288" behindDoc="0" locked="0" layoutInCell="1" allowOverlap="1" wp14:anchorId="7F07394D" wp14:editId="5334DFBC">
             <wp:simplePos x="0" y="0"/>
             <wp:positionH relativeFrom="page">
               <wp:posOffset>3937635</wp:posOffset>
@@ -12309,7 +12089,7 @@
                     </pic:cNvPicPr>
                   </pic:nvPicPr>
                   <pic:blipFill>
-                    <a:blip r:embed="rId9" cstate="print">
+                    <a:blip r:embed="rId7" cstate="print">
                       <a:extLst>
                         <a:ext uri="{28A0092B-C50C-407E-A947-70E740481C1C}">
                           <a14:useLocalDpi xmlns:a14="http://schemas.microsoft.com/office/drawing/2010/main" val="0"/>
@@ -12359,19 +12139,326 @@
           <w:lang w:val="en-GB"/>
         </w:rPr>
       </w:pPr>
-    </w:p>
-    <w:p>
-      <w:pPr>
-        <w:rPr>
-          <w:rStyle w:val="normaltextrun"/>
-          <w:rFonts w:cstheme="minorHAnsi"/>
-          <w:color w:val="000000"/>
-          <w:sz w:val="24"/>
-          <w:szCs w:val="24"/>
-          <w:shd w:val="clear" w:color="auto" w:fill="FFFFFF"/>
-          <w:lang w:val="en-GB"/>
-        </w:rPr>
-      </w:pPr>
+      <w:r>
+        <w:rPr>
+          <w:noProof/>
+        </w:rPr>
+        <mc:AlternateContent>
+          <mc:Choice Requires="wps">
+            <w:drawing>
+              <wp:anchor distT="0" distB="0" distL="114300" distR="114300" simplePos="0" relativeHeight="251672576" behindDoc="0" locked="0" layoutInCell="1" allowOverlap="1" wp14:anchorId="0F6447AA" wp14:editId="56B36E1A">
+                <wp:simplePos x="0" y="0"/>
+                <wp:positionH relativeFrom="column">
+                  <wp:posOffset>3445510</wp:posOffset>
+                </wp:positionH>
+                <wp:positionV relativeFrom="paragraph">
+                  <wp:posOffset>6113780</wp:posOffset>
+                </wp:positionV>
+                <wp:extent cx="3655060" cy="635"/>
+                <wp:effectExtent l="0" t="0" r="2540" b="0"/>
+                <wp:wrapSquare wrapText="bothSides"/>
+                <wp:docPr id="13" name="Casella di testo 13"/>
+                <wp:cNvGraphicFramePr/>
+                <a:graphic xmlns:a="http://schemas.openxmlformats.org/drawingml/2006/main">
+                  <a:graphicData uri="http://schemas.microsoft.com/office/word/2010/wordprocessingShape">
+                    <wps:wsp>
+                      <wps:cNvSpPr txBox="1"/>
+                      <wps:spPr>
+                        <a:xfrm>
+                          <a:off x="0" y="0"/>
+                          <a:ext cx="3655060" cy="635"/>
+                        </a:xfrm>
+                        <a:prstGeom prst="rect">
+                          <a:avLst/>
+                        </a:prstGeom>
+                        <a:noFill/>
+                        <a:ln>
+                          <a:noFill/>
+                        </a:ln>
+                      </wps:spPr>
+                      <wps:txbx>
+                        <w:txbxContent>
+                          <w:p>
+                            <w:pPr>
+                              <w:pStyle w:val="Didascalia"/>
+                              <w:rPr>
+                                <w:noProof/>
+                                <w:sz w:val="24"/>
+                                <w:szCs w:val="24"/>
+                              </w:rPr>
+                            </w:pPr>
+                            <w:r>
+                              <w:t>Figure 5</w:t>
+                            </w:r>
+                          </w:p>
+                        </w:txbxContent>
+                      </wps:txbx>
+                      <wps:bodyPr rot="0" spcFirstLastPara="0" vertOverflow="overflow" horzOverflow="overflow" vert="horz" wrap="square" lIns="0" tIns="0" rIns="0" bIns="0" numCol="1" spcCol="0" rtlCol="0" fromWordArt="0" anchor="t" anchorCtr="0" forceAA="0" compatLnSpc="1">
+                        <a:prstTxWarp prst="textNoShape">
+                          <a:avLst/>
+                        </a:prstTxWarp>
+                        <a:spAutoFit/>
+                      </wps:bodyPr>
+                    </wps:wsp>
+                  </a:graphicData>
+                </a:graphic>
+              </wp:anchor>
+            </w:drawing>
+          </mc:Choice>
+          <mc:Fallback>
+            <w:pict>
+              <v:shape w14:anchorId="0F6447AA" id="Casella di testo 13" o:spid="_x0000_s1028" type="#_x0000_t202" style="position:absolute;margin-left:271.3pt;margin-top:481.4pt;width:287.8pt;height:.05pt;z-index:251672576;visibility:visible;mso-wrap-style:square;mso-wrap-distance-left:9pt;mso-wrap-distance-top:0;mso-wrap-distance-right:9pt;mso-wrap-distance-bottom:0;mso-position-horizontal:absolute;mso-position-horizontal-relative:text;mso-position-vertical:absolute;mso-position-vertical-relative:text;v-text-anchor:top" o:gfxdata="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" filled="f" stroked="f">
+                <v:textbox style="mso-fit-shape-to-text:t" inset="0,0,0,0">
+                  <w:txbxContent>
+                    <w:p>
+                      <w:pPr>
+                        <w:pStyle w:val="Didascalia"/>
+                        <w:rPr>
+                          <w:noProof/>
+                          <w:sz w:val="24"/>
+                          <w:szCs w:val="24"/>
+                        </w:rPr>
+                      </w:pPr>
+                      <w:r>
+                        <w:t>Figure 5</w:t>
+                      </w:r>
+                    </w:p>
+                  </w:txbxContent>
+                </v:textbox>
+                <w10:wrap type="square"/>
+              </v:shape>
+            </w:pict>
+          </mc:Fallback>
+        </mc:AlternateContent>
+      </w:r>
+      <w:r>
+        <w:rPr>
+          <w:noProof/>
+          <w:sz w:val="24"/>
+          <w:szCs w:val="24"/>
+        </w:rPr>
+        <w:drawing>
+          <wp:anchor distT="0" distB="0" distL="114300" distR="114300" simplePos="0" relativeHeight="251662336" behindDoc="0" locked="0" layoutInCell="1" allowOverlap="1" wp14:anchorId="0920F00D" wp14:editId="06C7414A">
+            <wp:simplePos x="0" y="0"/>
+            <wp:positionH relativeFrom="page">
+              <wp:posOffset>155575</wp:posOffset>
+            </wp:positionH>
+            <wp:positionV relativeFrom="margin">
+              <wp:posOffset>6739890</wp:posOffset>
+            </wp:positionV>
+            <wp:extent cx="3573145" cy="2743200"/>
+            <wp:effectExtent l="0" t="0" r="8255" b="0"/>
+            <wp:wrapTopAndBottom/>
+            <wp:docPr id="10" name="Immagine 10"/>
+            <wp:cNvGraphicFramePr>
+              <a:graphicFrameLocks xmlns:a="http://schemas.openxmlformats.org/drawingml/2006/main" noChangeAspect="1"/>
+            </wp:cNvGraphicFramePr>
+            <a:graphic xmlns:a="http://schemas.openxmlformats.org/drawingml/2006/main">
+              <a:graphicData uri="http://schemas.openxmlformats.org/drawingml/2006/picture">
+                <pic:pic xmlns:pic="http://schemas.openxmlformats.org/drawingml/2006/picture">
+                  <pic:nvPicPr>
+                    <pic:cNvPr id="0" name="Picture 15"/>
+                    <pic:cNvPicPr>
+                      <a:picLocks noChangeAspect="1" noChangeArrowheads="1"/>
+                    </pic:cNvPicPr>
+                  </pic:nvPicPr>
+                  <pic:blipFill>
+                    <a:blip r:embed="rId8" cstate="print">
+                      <a:extLst>
+                        <a:ext uri="{28A0092B-C50C-407E-A947-70E740481C1C}">
+                          <a14:useLocalDpi xmlns:a14="http://schemas.microsoft.com/office/drawing/2010/main" val="0"/>
+                        </a:ext>
+                      </a:extLst>
+                    </a:blip>
+                    <a:srcRect/>
+                    <a:stretch>
+                      <a:fillRect/>
+                    </a:stretch>
+                  </pic:blipFill>
+                  <pic:spPr bwMode="auto">
+                    <a:xfrm>
+                      <a:off x="0" y="0"/>
+                      <a:ext cx="3573145" cy="2743200"/>
+                    </a:xfrm>
+                    <a:prstGeom prst="rect">
+                      <a:avLst/>
+                    </a:prstGeom>
+                    <a:noFill/>
+                    <a:ln>
+                      <a:noFill/>
+                    </a:ln>
+                  </pic:spPr>
+                </pic:pic>
+              </a:graphicData>
+            </a:graphic>
+            <wp14:sizeRelH relativeFrom="margin">
+              <wp14:pctWidth>0</wp14:pctWidth>
+            </wp14:sizeRelH>
+            <wp14:sizeRelV relativeFrom="margin">
+              <wp14:pctHeight>0</wp14:pctHeight>
+            </wp14:sizeRelV>
+          </wp:anchor>
+        </w:drawing>
+      </w:r>
+      <w:r>
+        <w:rPr>
+          <w:noProof/>
+        </w:rPr>
+        <w:drawing>
+          <wp:anchor distT="0" distB="0" distL="114300" distR="114300" simplePos="0" relativeHeight="251661312" behindDoc="0" locked="0" layoutInCell="1" allowOverlap="1" wp14:anchorId="13B000AA" wp14:editId="07BFB251">
+            <wp:simplePos x="0" y="0"/>
+            <wp:positionH relativeFrom="page">
+              <wp:posOffset>3878580</wp:posOffset>
+            </wp:positionH>
+            <wp:positionV relativeFrom="page">
+              <wp:posOffset>7195820</wp:posOffset>
+            </wp:positionV>
+            <wp:extent cx="3655060" cy="2854960"/>
+            <wp:effectExtent l="0" t="0" r="2540" b="2540"/>
+            <wp:wrapSquare wrapText="bothSides"/>
+            <wp:docPr id="11" name="Immagine 11"/>
+            <wp:cNvGraphicFramePr>
+              <a:graphicFrameLocks xmlns:a="http://schemas.openxmlformats.org/drawingml/2006/main" noChangeAspect="1"/>
+            </wp:cNvGraphicFramePr>
+            <a:graphic xmlns:a="http://schemas.openxmlformats.org/drawingml/2006/main">
+              <a:graphicData uri="http://schemas.openxmlformats.org/drawingml/2006/picture">
+                <pic:pic xmlns:pic="http://schemas.openxmlformats.org/drawingml/2006/picture">
+                  <pic:nvPicPr>
+                    <pic:cNvPr id="0" name="Picture 16"/>
+                    <pic:cNvPicPr>
+                      <a:picLocks noChangeAspect="1" noChangeArrowheads="1"/>
+                    </pic:cNvPicPr>
+                  </pic:nvPicPr>
+                  <pic:blipFill>
+                    <a:blip r:embed="rId9">
+                      <a:extLst>
+                        <a:ext uri="{28A0092B-C50C-407E-A947-70E740481C1C}">
+                          <a14:useLocalDpi xmlns:a14="http://schemas.microsoft.com/office/drawing/2010/main" val="0"/>
+                        </a:ext>
+                      </a:extLst>
+                    </a:blip>
+                    <a:srcRect/>
+                    <a:stretch>
+                      <a:fillRect/>
+                    </a:stretch>
+                  </pic:blipFill>
+                  <pic:spPr bwMode="auto">
+                    <a:xfrm>
+                      <a:off x="0" y="0"/>
+                      <a:ext cx="3655060" cy="2854960"/>
+                    </a:xfrm>
+                    <a:prstGeom prst="rect">
+                      <a:avLst/>
+                    </a:prstGeom>
+                    <a:noFill/>
+                    <a:ln>
+                      <a:noFill/>
+                    </a:ln>
+                  </pic:spPr>
+                </pic:pic>
+              </a:graphicData>
+            </a:graphic>
+            <wp14:sizeRelH relativeFrom="margin">
+              <wp14:pctWidth>0</wp14:pctWidth>
+            </wp14:sizeRelH>
+            <wp14:sizeRelV relativeFrom="margin">
+              <wp14:pctHeight>0</wp14:pctHeight>
+            </wp14:sizeRelV>
+          </wp:anchor>
+        </w:drawing>
+      </w:r>
+      <w:r>
+        <w:rPr>
+          <w:noProof/>
+        </w:rPr>
+        <mc:AlternateContent>
+          <mc:Choice Requires="wps">
+            <w:drawing>
+              <wp:anchor distT="0" distB="0" distL="114300" distR="114300" simplePos="0" relativeHeight="251670528" behindDoc="0" locked="0" layoutInCell="1" allowOverlap="1" wp14:anchorId="04F05CBF" wp14:editId="49ED4DDB">
+                <wp:simplePos x="0" y="0"/>
+                <wp:positionH relativeFrom="column">
+                  <wp:posOffset>-301625</wp:posOffset>
+                </wp:positionH>
+                <wp:positionV relativeFrom="paragraph">
+                  <wp:posOffset>6113780</wp:posOffset>
+                </wp:positionV>
+                <wp:extent cx="3573145" cy="635"/>
+                <wp:effectExtent l="0" t="0" r="8255" b="0"/>
+                <wp:wrapTopAndBottom/>
+                <wp:docPr id="6" name="Casella di testo 6"/>
+                <wp:cNvGraphicFramePr/>
+                <a:graphic xmlns:a="http://schemas.openxmlformats.org/drawingml/2006/main">
+                  <a:graphicData uri="http://schemas.microsoft.com/office/word/2010/wordprocessingShape">
+                    <wps:wsp>
+                      <wps:cNvSpPr txBox="1"/>
+                      <wps:spPr>
+                        <a:xfrm>
+                          <a:off x="0" y="0"/>
+                          <a:ext cx="3573145" cy="635"/>
+                        </a:xfrm>
+                        <a:prstGeom prst="rect">
+                          <a:avLst/>
+                        </a:prstGeom>
+                        <a:noFill/>
+                        <a:ln>
+                          <a:noFill/>
+                        </a:ln>
+                      </wps:spPr>
+                      <wps:txbx>
+                        <w:txbxContent>
+                          <w:p>
+                            <w:pPr>
+                              <w:pStyle w:val="Didascalia"/>
+                              <w:rPr>
+                                <w:noProof/>
+                                <w:sz w:val="24"/>
+                                <w:szCs w:val="24"/>
+                              </w:rPr>
+                            </w:pPr>
+                            <w:r>
+                              <w:t>Figure 4</w:t>
+                            </w:r>
+                          </w:p>
+                        </w:txbxContent>
+                      </wps:txbx>
+                      <wps:bodyPr rot="0" spcFirstLastPara="0" vertOverflow="overflow" horzOverflow="overflow" vert="horz" wrap="square" lIns="0" tIns="0" rIns="0" bIns="0" numCol="1" spcCol="0" rtlCol="0" fromWordArt="0" anchor="t" anchorCtr="0" forceAA="0" compatLnSpc="1">
+                        <a:prstTxWarp prst="textNoShape">
+                          <a:avLst/>
+                        </a:prstTxWarp>
+                        <a:spAutoFit/>
+                      </wps:bodyPr>
+                    </wps:wsp>
+                  </a:graphicData>
+                </a:graphic>
+              </wp:anchor>
+            </w:drawing>
+          </mc:Choice>
+          <mc:Fallback>
+            <w:pict>
+              <v:shape w14:anchorId="04F05CBF" id="Casella di testo 6" o:spid="_x0000_s1029" type="#_x0000_t202" style="position:absolute;margin-left:-23.75pt;margin-top:481.4pt;width:281.35pt;height:.05pt;z-index:251670528;visibility:visible;mso-wrap-style:square;mso-wrap-distance-left:9pt;mso-wrap-distance-top:0;mso-wrap-distance-right:9pt;mso-wrap-distance-bottom:0;mso-position-horizontal:absolute;mso-position-horizontal-relative:text;mso-position-vertical:absolute;mso-position-vertical-relative:text;v-text-anchor:top" o:gfxdata="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" filled="f" stroked="f">
+                <v:textbox style="mso-fit-shape-to-text:t" inset="0,0,0,0">
+                  <w:txbxContent>
+                    <w:p>
+                      <w:pPr>
+                        <w:pStyle w:val="Didascalia"/>
+                        <w:rPr>
+                          <w:noProof/>
+                          <w:sz w:val="24"/>
+                          <w:szCs w:val="24"/>
+                        </w:rPr>
+                      </w:pPr>
+                      <w:r>
+                        <w:t>Figure 4</w:t>
+                      </w:r>
+                    </w:p>
+                  </w:txbxContent>
+                </v:textbox>
+                <w10:wrap type="topAndBottom"/>
+              </v:shape>
+            </w:pict>
+          </mc:Fallback>
+        </mc:AlternateContent>
+      </w:r>
     </w:p>
     <w:p>
       <w:pPr>
@@ -12489,7 +12576,31 @@
           <w:shd w:val="clear" w:color="auto" w:fill="FFFFFF"/>
           <w:lang w:val="en-GB"/>
         </w:rPr>
-        <w:t>The only situation in which parallel version V2 is able to outperform version 1 is when using 2 cores.</w:t>
+        <w:t>The only situation in which parallel version V2 is able to outperform version 1 is when using 2 cores</w:t>
+      </w:r>
+      <w:r>
+        <w:rPr>
+          <w:rStyle w:val="normaltextrun"/>
+          <w:rFonts w:cstheme="minorHAnsi"/>
+          <w:color w:val="000000"/>
+          <w:sz w:val="24"/>
+          <w:szCs w:val="24"/>
+          <w:shd w:val="clear" w:color="auto" w:fill="FFFFFF"/>
+          <w:lang w:val="en-GB"/>
+        </w:rPr>
+        <w:t xml:space="preserve"> (Figure 6)</w:t>
+      </w:r>
+      <w:r>
+        <w:rPr>
+          <w:rStyle w:val="normaltextrun"/>
+          <w:rFonts w:cstheme="minorHAnsi"/>
+          <w:color w:val="000000"/>
+          <w:sz w:val="24"/>
+          <w:szCs w:val="24"/>
+          <w:shd w:val="clear" w:color="auto" w:fill="FFFFFF"/>
+          <w:lang w:val="en-GB"/>
+        </w:rPr>
+        <w:t>.</w:t>
       </w:r>
     </w:p>
     <w:p>
@@ -12508,7 +12619,7 @@
         <mc:AlternateContent>
           <mc:Choice Requires="wps">
             <w:drawing>
-              <wp:anchor distT="0" distB="0" distL="114300" distR="114300" simplePos="0" relativeHeight="251674624" behindDoc="0" locked="0" layoutInCell="1" allowOverlap="1" wp14:anchorId="11EB07EA" wp14:editId="65B3FC34">
+              <wp:anchor distT="0" distB="0" distL="114300" distR="114300" simplePos="0" relativeHeight="251674624" behindDoc="0" locked="0" layoutInCell="1" allowOverlap="1" wp14:anchorId="11EB07EA" wp14:editId="48595809">
                 <wp:simplePos x="0" y="0"/>
                 <wp:positionH relativeFrom="margin">
                   <wp:posOffset>161925</wp:posOffset>
@@ -12533,9 +12644,7 @@
                         <a:prstGeom prst="rect">
                           <a:avLst/>
                         </a:prstGeom>
-                        <a:solidFill>
-                          <a:prstClr val="white"/>
-                        </a:solidFill>
+                        <a:noFill/>
                         <a:ln>
                           <a:noFill/>
                         </a:ln>
@@ -12574,7 +12683,7 @@
           </mc:Choice>
           <mc:Fallback>
             <w:pict>
-              <v:shape w14:anchorId="11EB07EA" id="Casella di testo 14" o:spid="_x0000_s1030" type="#_x0000_t202" style="position:absolute;margin-left:12.75pt;margin-top:256.5pt;width:261.75pt;height:21pt;z-index:251674624;visibility:visible;mso-wrap-style:square;mso-width-percent:0;mso-wrap-distance-left:9pt;mso-wrap-distance-top:0;mso-wrap-distance-right:9pt;mso-wrap-distance-bottom:0;mso-position-horizontal:absolute;mso-position-horizontal-relative:margin;mso-position-vertical:absolute;mso-position-vertical-relative:page;mso-width-percent:0;mso-width-relative:margin;v-text-anchor:top" o:gfxdata="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" stroked="f">
+              <v:shape w14:anchorId="11EB07EA" id="Casella di testo 14" o:spid="_x0000_s1030" type="#_x0000_t202" style="position:absolute;margin-left:12.75pt;margin-top:256.5pt;width:261.75pt;height:21pt;z-index:251674624;visibility:visible;mso-wrap-style:square;mso-width-percent:0;mso-wrap-distance-left:9pt;mso-wrap-distance-top:0;mso-wrap-distance-right:9pt;mso-wrap-distance-bottom:0;mso-position-horizontal:absolute;mso-position-horizontal-relative:margin;mso-position-vertical:absolute;mso-position-vertical-relative:page;mso-width-percent:0;mso-width-relative:margin;v-text-anchor:top" o:gfxdata="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" filled="f" stroked="f">
                 <v:textbox style="mso-fit-shape-to-text:t" inset="0,0,0,0">
                   <w:txbxContent>
                     <w:p>
@@ -12643,6 +12752,26 @@
         </w:rPr>
         <w:t>Once again, we can notice that the dashed lines (representing version v2) yield on average worse performances than those represented by continuous lines (i.e.: version v1).</w:t>
       </w:r>
+    </w:p>
+    <w:p>
+      <w:pPr>
+        <w:rPr>
+          <w:noProof/>
+          <w:sz w:val="24"/>
+          <w:szCs w:val="24"/>
+          <w:lang w:val="en-GB"/>
+        </w:rPr>
+      </w:pPr>
+    </w:p>
+    <w:p>
+      <w:pPr>
+        <w:rPr>
+          <w:noProof/>
+          <w:sz w:val="24"/>
+          <w:szCs w:val="24"/>
+          <w:lang w:val="en-GB"/>
+        </w:rPr>
+      </w:pPr>
     </w:p>
     <w:p>
       <w:pPr>
@@ -12915,27 +13044,7 @@
             <w:szCs w:val="24"/>
             <w:lang w:val="en-GB"/>
           </w:rPr>
-          <m:t>vCPUs,</m:t>
-        </m:r>
-        <m:r>
-          <w:rPr>
-            <w:rFonts w:ascii="Cambria Math" w:eastAsiaTheme="minorEastAsia" w:hAnsi="Cambria Math"/>
-            <w:noProof/>
-            <w:sz w:val="24"/>
-            <w:szCs w:val="24"/>
-            <w:lang w:val="en-GB"/>
-          </w:rPr>
-          <m:t xml:space="preserve"> </m:t>
-        </m:r>
-        <m:r>
-          <w:rPr>
-            <w:rFonts w:ascii="Cambria Math" w:eastAsiaTheme="minorEastAsia" w:hAnsi="Cambria Math"/>
-            <w:noProof/>
-            <w:sz w:val="24"/>
-            <w:szCs w:val="24"/>
-            <w:lang w:val="en-GB"/>
-          </w:rPr>
-          <m:t xml:space="preserve"> slen=</m:t>
+          <m:t>vCPUs,  slen=</m:t>
         </m:r>
         <m:sSup>
           <m:sSupPr>
@@ -13104,16 +13213,8 @@
           <w:szCs w:val="24"/>
           <w:lang w:val="en-GB"/>
         </w:rPr>
+        <w:lastRenderedPageBreak/>
         <w:br/>
-      </w:r>
-      <w:r>
-        <w:rPr>
-          <w:noProof/>
-          <w:sz w:val="24"/>
-          <w:szCs w:val="24"/>
-          <w:lang w:val="en-GB"/>
-        </w:rPr>
-        <w:lastRenderedPageBreak/>
         <w:t>In the second parallel version, instead, what we get as real speedup is a value equal to 1.88 that is clearly a poor improvement.</w:t>
       </w:r>
       <w:r>
@@ -13201,7 +13302,7 @@
     <w:tbl>
       <w:tblPr>
         <w:tblStyle w:val="Tabellasemplice-1"/>
-        <w:tblpPr w:leftFromText="141" w:rightFromText="141" w:vertAnchor="page" w:horzAnchor="margin" w:tblpXSpec="center" w:tblpY="1996"/>
+        <w:tblpPr w:leftFromText="141" w:rightFromText="141" w:vertAnchor="page" w:horzAnchor="margin" w:tblpXSpec="center" w:tblpY="2281"/>
         <w:tblW w:w="4286" w:type="pct"/>
         <w:tblLook w:val="04A0" w:firstRow="1" w:lastRow="0" w:firstColumn="1" w:lastColumn="0" w:noHBand="0" w:noVBand="1"/>
       </w:tblPr>
@@ -13523,7 +13624,33 @@
               <w:rPr>
                 <w:lang w:val="en-GB"/>
               </w:rPr>
-              <w:t>Real S V1 Par</w:t>
+              <w:t>Real S</w:t>
+            </w:r>
+            <w:r>
+              <w:rPr>
+                <w:lang w:val="en-GB"/>
+              </w:rPr>
+              <w:t xml:space="preserve"> </w:t>
+            </w:r>
+            <w:r>
+              <w:rPr>
+                <w:lang w:val="en-GB"/>
+              </w:rPr>
+              <w:t>Par</w:t>
+            </w:r>
+            <w:r>
+              <w:rPr>
+                <w:lang w:val="en-GB"/>
+              </w:rPr>
+              <w:t>a</w:t>
+            </w:r>
+            <w:proofErr w:type="spellStart"/>
+            <w:r>
+              <w:t>llel</w:t>
+            </w:r>
+            <w:proofErr w:type="spellEnd"/>
+            <w:r>
+              <w:t xml:space="preserve"> V1</w:t>
             </w:r>
           </w:p>
         </w:tc>
@@ -13660,7 +13787,25 @@
               <w:rPr>
                 <w:lang w:val="en-GB"/>
               </w:rPr>
-              <w:t>Real S V2 Par</w:t>
+              <w:t>Real S Par</w:t>
+            </w:r>
+            <w:r>
+              <w:rPr>
+                <w:lang w:val="en-GB"/>
+              </w:rPr>
+              <w:t>a</w:t>
+            </w:r>
+            <w:r>
+              <w:rPr>
+                <w:lang w:val="en-GB"/>
+              </w:rPr>
+              <w:t>llel V</w:t>
+            </w:r>
+            <w:r>
+              <w:rPr>
+                <w:lang w:val="en-GB"/>
+              </w:rPr>
+              <w:t>2</w:t>
             </w:r>
           </w:p>
         </w:tc>
@@ -13823,7 +13968,7 @@
     <w:p>
       <w:pPr>
         <w:pStyle w:val="Didascalia"/>
-        <w:framePr w:w="9028" w:hSpace="141" w:wrap="around" w:vAnchor="page" w:hAnchor="page" w:x="1420" w:y="4171"/>
+        <w:framePr w:w="9028" w:hSpace="141" w:wrap="around" w:vAnchor="page" w:hAnchor="page" w:x="1405" w:y="4516"/>
         <w:rPr>
           <w:lang w:val="en-GB"/>
         </w:rPr>
@@ -13893,7 +14038,7 @@
         <mc:AlternateContent>
           <mc:Choice Requires="wps">
             <w:drawing>
-              <wp:anchor distT="0" distB="0" distL="114300" distR="114300" simplePos="0" relativeHeight="251678720" behindDoc="0" locked="0" layoutInCell="1" allowOverlap="1" wp14:anchorId="7F5160BC" wp14:editId="2706ACE3">
+              <wp:anchor distT="0" distB="0" distL="114300" distR="114300" simplePos="0" relativeHeight="251678720" behindDoc="0" locked="0" layoutInCell="1" allowOverlap="1" wp14:anchorId="7F5160BC" wp14:editId="057C6913">
                 <wp:simplePos x="0" y="0"/>
                 <wp:positionH relativeFrom="column">
                   <wp:posOffset>3439160</wp:posOffset>
@@ -13902,7 +14047,7 @@
                   <wp:posOffset>3238500</wp:posOffset>
                 </wp:positionV>
                 <wp:extent cx="3240405" cy="635"/>
-                <wp:effectExtent l="0" t="0" r="0" b="0"/>
+                <wp:effectExtent l="0" t="0" r="17145" b="0"/>
                 <wp:wrapSquare wrapText="bothSides"/>
                 <wp:docPr id="16" name="Casella di testo 16"/>
                 <wp:cNvGraphicFramePr/>
@@ -13918,9 +14063,7 @@
                         <a:prstGeom prst="rect">
                           <a:avLst/>
                         </a:prstGeom>
-                        <a:solidFill>
-                          <a:prstClr val="white"/>
-                        </a:solidFill>
+                        <a:noFill/>
                         <a:ln>
                           <a:noFill/>
                         </a:ln>
@@ -13960,7 +14103,7 @@
           </mc:Choice>
           <mc:Fallback>
             <w:pict>
-              <v:shape w14:anchorId="7F5160BC" id="Casella di testo 16" o:spid="_x0000_s1031" type="#_x0000_t202" style="position:absolute;left:0;text-align:left;margin-left:270.8pt;margin-top:255pt;width:255.15pt;height:.05pt;z-index:251678720;visibility:visible;mso-wrap-style:square;mso-wrap-distance-left:9pt;mso-wrap-distance-top:0;mso-wrap-distance-right:9pt;mso-wrap-distance-bottom:0;mso-position-horizontal:absolute;mso-position-horizontal-relative:text;mso-position-vertical:absolute;mso-position-vertical-relative:text;v-text-anchor:top" o:gfxdata="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" stroked="f">
+              <v:shape w14:anchorId="7F5160BC" id="Casella di testo 16" o:spid="_x0000_s1031" type="#_x0000_t202" style="position:absolute;left:0;text-align:left;margin-left:270.8pt;margin-top:255pt;width:255.15pt;height:.05pt;z-index:251678720;visibility:visible;mso-wrap-style:square;mso-wrap-distance-left:9pt;mso-wrap-distance-top:0;mso-wrap-distance-right:9pt;mso-wrap-distance-bottom:0;mso-position-horizontal:absolute;mso-position-horizontal-relative:text;mso-position-vertical:absolute;mso-position-vertical-relative:text;v-text-anchor:top" o:gfxdata="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" filled="f" stroked="f">
                 <v:textbox style="mso-fit-shape-to-text:t" inset="0,0,0,0">
                   <w:txbxContent>
                     <w:p>
@@ -14053,113 +14196,11 @@
       <w:r>
         <w:rPr>
           <w:noProof/>
-        </w:rPr>
-        <mc:AlternateContent>
-          <mc:Choice Requires="wps">
-            <w:drawing>
-              <wp:anchor distT="0" distB="0" distL="114300" distR="114300" simplePos="0" relativeHeight="251676672" behindDoc="0" locked="0" layoutInCell="1" allowOverlap="1" wp14:anchorId="125845A0" wp14:editId="0D36DEA2">
-                <wp:simplePos x="0" y="0"/>
-                <wp:positionH relativeFrom="column">
-                  <wp:posOffset>0</wp:posOffset>
-                </wp:positionH>
-                <wp:positionV relativeFrom="page">
-                  <wp:posOffset>6362700</wp:posOffset>
-                </wp:positionV>
-                <wp:extent cx="3141980" cy="266700"/>
-                <wp:effectExtent l="0" t="0" r="1270" b="0"/>
-                <wp:wrapSquare wrapText="bothSides"/>
-                <wp:docPr id="15" name="Casella di testo 15"/>
-                <wp:cNvGraphicFramePr/>
-                <a:graphic xmlns:a="http://schemas.openxmlformats.org/drawingml/2006/main">
-                  <a:graphicData uri="http://schemas.microsoft.com/office/word/2010/wordprocessingShape">
-                    <wps:wsp>
-                      <wps:cNvSpPr txBox="1"/>
-                      <wps:spPr>
-                        <a:xfrm>
-                          <a:off x="0" y="0"/>
-                          <a:ext cx="3141980" cy="266700"/>
-                        </a:xfrm>
-                        <a:prstGeom prst="rect">
-                          <a:avLst/>
-                        </a:prstGeom>
-                        <a:solidFill>
-                          <a:prstClr val="white"/>
-                        </a:solidFill>
-                        <a:ln>
-                          <a:noFill/>
-                        </a:ln>
-                      </wps:spPr>
-                      <wps:txbx>
-                        <w:txbxContent>
-                          <w:p>
-                            <w:pPr>
-                              <w:pStyle w:val="Didascalia"/>
-                              <w:rPr>
-                                <w:noProof/>
-                                <w:sz w:val="24"/>
-                                <w:szCs w:val="24"/>
-                                <w:lang w:val="en-GB"/>
-                              </w:rPr>
-                            </w:pPr>
-                            <w:r>
-                              <w:rPr>
-                                <w:lang w:val="en-GB"/>
-                              </w:rPr>
-                              <w:t>Figure 8: parallel V1 speedup</w:t>
-                            </w:r>
-                          </w:p>
-                        </w:txbxContent>
-                      </wps:txbx>
-                      <wps:bodyPr rot="0" spcFirstLastPara="0" vertOverflow="overflow" horzOverflow="overflow" vert="horz" wrap="square" lIns="0" tIns="0" rIns="0" bIns="0" numCol="1" spcCol="0" rtlCol="0" fromWordArt="0" anchor="t" anchorCtr="0" forceAA="0" compatLnSpc="1">
-                        <a:prstTxWarp prst="textNoShape">
-                          <a:avLst/>
-                        </a:prstTxWarp>
-                        <a:spAutoFit/>
-                      </wps:bodyPr>
-                    </wps:wsp>
-                  </a:graphicData>
-                </a:graphic>
-              </wp:anchor>
-            </w:drawing>
-          </mc:Choice>
-          <mc:Fallback>
-            <w:pict>
-              <v:shape w14:anchorId="125845A0" id="Casella di testo 15" o:spid="_x0000_s1032" type="#_x0000_t202" style="position:absolute;left:0;text-align:left;margin-left:0;margin-top:501pt;width:247.4pt;height:21pt;z-index:251676672;visibility:visible;mso-wrap-style:square;mso-wrap-distance-left:9pt;mso-wrap-distance-top:0;mso-wrap-distance-right:9pt;mso-wrap-distance-bottom:0;mso-position-horizontal:absolute;mso-position-horizontal-relative:text;mso-position-vertical:absolute;mso-position-vertical-relative:page;v-text-anchor:top" o:gfxdata="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" stroked="f">
-                <v:textbox style="mso-fit-shape-to-text:t" inset="0,0,0,0">
-                  <w:txbxContent>
-                    <w:p>
-                      <w:pPr>
-                        <w:pStyle w:val="Didascalia"/>
-                        <w:rPr>
-                          <w:noProof/>
-                          <w:sz w:val="24"/>
-                          <w:szCs w:val="24"/>
-                          <w:lang w:val="en-GB"/>
-                        </w:rPr>
-                      </w:pPr>
-                      <w:r>
-                        <w:rPr>
-                          <w:lang w:val="en-GB"/>
-                        </w:rPr>
-                        <w:t>Figure 8: parallel V1 speedup</w:t>
-                      </w:r>
-                    </w:p>
-                  </w:txbxContent>
-                </v:textbox>
-                <w10:wrap type="square" anchory="page"/>
-              </v:shape>
-            </w:pict>
-          </mc:Fallback>
-        </mc:AlternateContent>
-      </w:r>
-      <w:r>
-        <w:rPr>
-          <w:noProof/>
           <w:sz w:val="24"/>
           <w:szCs w:val="24"/>
         </w:rPr>
         <w:drawing>
-          <wp:anchor distT="0" distB="0" distL="114300" distR="114300" simplePos="0" relativeHeight="251664384" behindDoc="0" locked="0" layoutInCell="1" allowOverlap="1" wp14:anchorId="004152B6" wp14:editId="2BECC601">
+          <wp:anchor distT="0" distB="0" distL="114300" distR="114300" simplePos="0" relativeHeight="251664384" behindDoc="0" locked="0" layoutInCell="1" allowOverlap="1" wp14:anchorId="004152B6" wp14:editId="0B1CE468">
             <wp:simplePos x="0" y="0"/>
             <wp:positionH relativeFrom="margin">
               <wp:align>left</wp:align>
@@ -14223,6 +14264,7 @@
         </w:rPr>
         <w:t>F</w:t>
       </w:r>
+      <w:proofErr w:type="spellStart"/>
       <w:r>
         <w:rPr>
           <w:rStyle w:val="normaltextrun"/>
@@ -14247,6 +14289,7 @@
         </w:rPr>
         <w:t>s</w:t>
       </w:r>
+      <w:proofErr w:type="spellEnd"/>
       <w:r>
         <w:rPr>
           <w:rStyle w:val="normaltextrun"/>
@@ -14329,7 +14372,31 @@
           <w:shd w:val="clear" w:color="auto" w:fill="FFFFFF"/>
           <w:lang w:val="en-GB"/>
         </w:rPr>
-        <w:t>the speedup in function of the number of cores</w:t>
+        <w:t xml:space="preserve">the speedup </w:t>
+      </w:r>
+      <w:r>
+        <w:rPr>
+          <w:rStyle w:val="normaltextrun"/>
+          <w:rFonts w:cstheme="minorHAnsi"/>
+          <w:color w:val="000000"/>
+          <w:sz w:val="24"/>
+          <w:szCs w:val="24"/>
+          <w:shd w:val="clear" w:color="auto" w:fill="FFFFFF"/>
+          <w:lang w:val="en-GB"/>
+        </w:rPr>
+        <w:t>as a</w:t>
+      </w:r>
+      <w:r>
+        <w:rPr>
+          <w:rStyle w:val="normaltextrun"/>
+          <w:rFonts w:cstheme="minorHAnsi"/>
+          <w:color w:val="000000"/>
+          <w:sz w:val="24"/>
+          <w:szCs w:val="24"/>
+          <w:shd w:val="clear" w:color="auto" w:fill="FFFFFF"/>
+          <w:lang w:val="en-GB"/>
+        </w:rPr>
+        <w:t xml:space="preserve"> function of the number of cores</w:t>
       </w:r>
       <w:r>
         <w:rPr>
@@ -14618,6 +14685,120 @@
           <w:lang w:val="en-GB"/>
         </w:rPr>
         <w:t>.</w:t>
+      </w:r>
+    </w:p>
+    <w:p>
+      <w:pPr>
+        <w:jc w:val="both"/>
+        <w:rPr>
+          <w:rStyle w:val="normaltextrun"/>
+          <w:rFonts w:cstheme="minorHAnsi"/>
+          <w:color w:val="000000"/>
+          <w:sz w:val="24"/>
+          <w:szCs w:val="24"/>
+          <w:shd w:val="clear" w:color="auto" w:fill="FFFFFF"/>
+          <w:lang w:val="en-GB"/>
+        </w:rPr>
+      </w:pPr>
+      <w:r>
+        <w:rPr>
+          <w:noProof/>
+        </w:rPr>
+        <mc:AlternateContent>
+          <mc:Choice Requires="wps">
+            <w:drawing>
+              <wp:anchor distT="0" distB="0" distL="114300" distR="114300" simplePos="0" relativeHeight="251676672" behindDoc="0" locked="0" layoutInCell="1" allowOverlap="1" wp14:anchorId="125845A0" wp14:editId="26933D78">
+                <wp:simplePos x="0" y="0"/>
+                <wp:positionH relativeFrom="margin">
+                  <wp:align>left</wp:align>
+                </wp:positionH>
+                <wp:positionV relativeFrom="page">
+                  <wp:posOffset>6562725</wp:posOffset>
+                </wp:positionV>
+                <wp:extent cx="3141980" cy="266700"/>
+                <wp:effectExtent l="0" t="0" r="1270" b="0"/>
+                <wp:wrapSquare wrapText="bothSides"/>
+                <wp:docPr id="15" name="Casella di testo 15"/>
+                <wp:cNvGraphicFramePr/>
+                <a:graphic xmlns:a="http://schemas.openxmlformats.org/drawingml/2006/main">
+                  <a:graphicData uri="http://schemas.microsoft.com/office/word/2010/wordprocessingShape">
+                    <wps:wsp>
+                      <wps:cNvSpPr txBox="1"/>
+                      <wps:spPr>
+                        <a:xfrm>
+                          <a:off x="0" y="0"/>
+                          <a:ext cx="3141980" cy="266700"/>
+                        </a:xfrm>
+                        <a:prstGeom prst="rect">
+                          <a:avLst/>
+                        </a:prstGeom>
+                        <a:noFill/>
+                        <a:ln>
+                          <a:noFill/>
+                        </a:ln>
+                      </wps:spPr>
+                      <wps:txbx>
+                        <w:txbxContent>
+                          <w:p>
+                            <w:pPr>
+                              <w:pStyle w:val="Didascalia"/>
+                              <w:rPr>
+                                <w:noProof/>
+                                <w:sz w:val="24"/>
+                                <w:szCs w:val="24"/>
+                                <w:lang w:val="en-GB"/>
+                              </w:rPr>
+                            </w:pPr>
+                            <w:r>
+                              <w:rPr>
+                                <w:lang w:val="en-GB"/>
+                              </w:rPr>
+                              <w:t>Figure 8: parallel V1 speedup</w:t>
+                            </w:r>
+                          </w:p>
+                        </w:txbxContent>
+                      </wps:txbx>
+                      <wps:bodyPr rot="0" spcFirstLastPara="0" vertOverflow="overflow" horzOverflow="overflow" vert="horz" wrap="square" lIns="0" tIns="0" rIns="0" bIns="0" numCol="1" spcCol="0" rtlCol="0" fromWordArt="0" anchor="t" anchorCtr="0" forceAA="0" compatLnSpc="1">
+                        <a:prstTxWarp prst="textNoShape">
+                          <a:avLst/>
+                        </a:prstTxWarp>
+                        <a:spAutoFit/>
+                      </wps:bodyPr>
+                    </wps:wsp>
+                  </a:graphicData>
+                </a:graphic>
+              </wp:anchor>
+            </w:drawing>
+          </mc:Choice>
+          <mc:Fallback>
+            <w:pict>
+              <v:shape w14:anchorId="125845A0" id="Casella di testo 15" o:spid="_x0000_s1032" type="#_x0000_t202" style="position:absolute;left:0;text-align:left;margin-left:0;margin-top:516.75pt;width:247.4pt;height:21pt;z-index:251676672;visibility:visible;mso-wrap-style:square;mso-wrap-distance-left:9pt;mso-wrap-distance-top:0;mso-wrap-distance-right:9pt;mso-wrap-distance-bottom:0;mso-position-horizontal:left;mso-position-horizontal-relative:margin;mso-position-vertical:absolute;mso-position-vertical-relative:page;v-text-anchor:top" o:gfxdata="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" filled="f" stroked="f">
+                <v:textbox style="mso-fit-shape-to-text:t" inset="0,0,0,0">
+                  <w:txbxContent>
+                    <w:p>
+                      <w:pPr>
+                        <w:pStyle w:val="Didascalia"/>
+                        <w:rPr>
+                          <w:noProof/>
+                          <w:sz w:val="24"/>
+                          <w:szCs w:val="24"/>
+                          <w:lang w:val="en-GB"/>
+                        </w:rPr>
+                      </w:pPr>
+                      <w:r>
+                        <w:rPr>
+                          <w:lang w:val="en-GB"/>
+                        </w:rPr>
+                        <w:t>Figure 8: parallel V1 speedup</w:t>
+                      </w:r>
+                    </w:p>
+                  </w:txbxContent>
+                </v:textbox>
+                <w10:wrap type="square" anchorx="margin" anchory="page"/>
+              </v:shape>
+            </w:pict>
+          </mc:Fallback>
+        </mc:AlternateContent>
       </w:r>
     </w:p>
     <w:p>
@@ -14661,20 +14842,6 @@
           <w:lang w:val="en-GB"/>
         </w:rPr>
       </w:pPr>
-    </w:p>
-    <w:p>
-      <w:pPr>
-        <w:jc w:val="both"/>
-        <w:rPr>
-          <w:rStyle w:val="normaltextrun"/>
-          <w:rFonts w:cstheme="minorHAnsi"/>
-          <w:color w:val="000000"/>
-          <w:sz w:val="24"/>
-          <w:szCs w:val="24"/>
-          <w:shd w:val="clear" w:color="auto" w:fill="FFFFFF"/>
-          <w:lang w:val="en-GB"/>
-        </w:rPr>
-      </w:pPr>
       <w:r>
         <w:rPr>
           <w:b/>
@@ -14922,7 +15089,67 @@
           <w:shd w:val="clear" w:color="auto" w:fill="FFFFFF"/>
           <w:lang w:val="en-GB"/>
         </w:rPr>
-        <w:t>, is able to provide a very good outcome.</w:t>
+        <w:t>, is able to provide a very good outcome</w:t>
+      </w:r>
+      <w:r>
+        <w:rPr>
+          <w:rStyle w:val="normaltextrun"/>
+          <w:rFonts w:cstheme="minorHAnsi"/>
+          <w:color w:val="000000"/>
+          <w:sz w:val="24"/>
+          <w:szCs w:val="24"/>
+          <w:shd w:val="clear" w:color="auto" w:fill="FFFFFF"/>
+          <w:lang w:val="en-GB"/>
+        </w:rPr>
+        <w:t xml:space="preserve"> and t</w:t>
+      </w:r>
+      <w:r>
+        <w:rPr>
+          <w:rStyle w:val="normaltextrun"/>
+          <w:rFonts w:cstheme="minorHAnsi"/>
+          <w:color w:val="000000"/>
+          <w:sz w:val="24"/>
+          <w:szCs w:val="24"/>
+          <w:shd w:val="clear" w:color="auto" w:fill="FFFFFF"/>
+          <w:lang w:val="en-GB"/>
+        </w:rPr>
+        <w:t xml:space="preserve">he best speedup obtained using </w:t>
+      </w:r>
+      <w:r>
+        <w:rPr>
+          <w:rStyle w:val="normaltextrun"/>
+          <w:rFonts w:cstheme="minorHAnsi"/>
+          <w:color w:val="000000"/>
+          <w:sz w:val="24"/>
+          <w:szCs w:val="24"/>
+          <w:shd w:val="clear" w:color="auto" w:fill="FFFFFF"/>
+          <w:lang w:val="en-GB"/>
+        </w:rPr>
+        <w:t>it</w:t>
+      </w:r>
+      <w:r>
+        <w:rPr>
+          <w:rStyle w:val="normaltextrun"/>
+          <w:rFonts w:cstheme="minorHAnsi"/>
+          <w:color w:val="000000"/>
+          <w:sz w:val="24"/>
+          <w:szCs w:val="24"/>
+          <w:shd w:val="clear" w:color="auto" w:fill="FFFFFF"/>
+          <w:lang w:val="en-GB"/>
+        </w:rPr>
+        <w:t xml:space="preserve"> is equal to </w:t>
+      </w:r>
+      <w:r>
+        <w:rPr>
+          <w:lang w:val="en-GB"/>
+        </w:rPr>
+        <w:t>13.25</w:t>
+      </w:r>
+      <w:r>
+        <w:rPr>
+          <w:lang w:val="en-GB"/>
+        </w:rPr>
+        <w:t>.</w:t>
       </w:r>
     </w:p>
     <w:sectPr>

</xml_diff>